<commit_message>
Aggiunto dropzone e modelli di stampa
</commit_message>
<xml_diff>
--- a/praticaweb/modelli/Richiesta Parere Soprintednenza 146.docx
+++ b/praticaweb/modelli/Richiesta Parere Soprintednenza 146.docx
@@ -47,7 +47,7 @@
           <w:i/>
           <w:noProof/>
         </w:rPr>
-        <w:t>22 maggio 2019</w:t>
+        <w:t>27 maggio 2019</w:t>
       </w:r>
       <w:r>
         <w:rPr>
@@ -145,13 +145,15 @@
               <w:jc w:val="both"/>
               <w:rPr>
                 <w:rFonts w:ascii="Verdana" w:hAnsi="Verdana" w:cs="Verdana"/>
-                <w:sz w:val="16"/>
+                <w:sz w:val="18"/>
+                <w:szCs w:val="18"/>
               </w:rPr>
             </w:pPr>
             <w:r>
               <w:rPr>
                 <w:rFonts w:ascii="Verdana" w:hAnsi="Verdana" w:cs="Verdana"/>
-                <w:sz w:val="16"/>
+                <w:sz w:val="18"/>
+                <w:szCs w:val="18"/>
               </w:rPr>
               <w:t>Proposta di Accoglimento</w:t>
             </w:r>
@@ -163,13 +165,15 @@
               <w:jc w:val="both"/>
               <w:rPr>
                 <w:rFonts w:ascii="Verdana" w:hAnsi="Verdana" w:cs="Verdana"/>
-                <w:sz w:val="16"/>
+                <w:sz w:val="18"/>
+                <w:szCs w:val="18"/>
               </w:rPr>
             </w:pPr>
             <w:r>
               <w:rPr>
                 <w:rFonts w:ascii="Verdana" w:hAnsi="Verdana" w:cs="Verdana"/>
-                <w:sz w:val="16"/>
+                <w:sz w:val="18"/>
+                <w:szCs w:val="18"/>
               </w:rPr>
               <w:t xml:space="preserve">Autorizzazione Paesistico </w:t>
             </w:r>
@@ -181,13 +185,15 @@
               <w:jc w:val="both"/>
               <w:rPr>
                 <w:rFonts w:ascii="Verdana" w:hAnsi="Verdana" w:cs="Verdana"/>
-                <w:sz w:val="16"/>
+                <w:sz w:val="18"/>
+                <w:szCs w:val="18"/>
               </w:rPr>
             </w:pPr>
             <w:r>
               <w:rPr>
                 <w:rFonts w:ascii="Verdana" w:hAnsi="Verdana" w:cs="Verdana"/>
-                <w:sz w:val="16"/>
+                <w:sz w:val="18"/>
+                <w:szCs w:val="18"/>
               </w:rPr>
               <w:t xml:space="preserve">Ambientale </w:t>
             </w:r>
@@ -199,13 +205,15 @@
               <w:jc w:val="both"/>
               <w:rPr>
                 <w:rFonts w:ascii="Verdana" w:hAnsi="Verdana" w:cs="Verdana"/>
-                <w:sz w:val="16"/>
+                <w:sz w:val="18"/>
+                <w:szCs w:val="18"/>
               </w:rPr>
             </w:pPr>
             <w:r>
               <w:rPr>
                 <w:rFonts w:ascii="Verdana" w:hAnsi="Verdana" w:cs="Verdana"/>
-                <w:sz w:val="16"/>
+                <w:sz w:val="18"/>
+                <w:szCs w:val="18"/>
               </w:rPr>
               <w:t>n. [numero] del [</w:t>
             </w:r>
@@ -213,7 +221,8 @@
             <w:r>
               <w:rPr>
                 <w:rFonts w:ascii="Verdana" w:hAnsi="Verdana" w:cs="Verdana"/>
-                <w:sz w:val="16"/>
+                <w:sz w:val="18"/>
+                <w:szCs w:val="18"/>
               </w:rPr>
               <w:t>data_protocollo</w:t>
             </w:r>
@@ -221,7 +230,8 @@
             <w:r>
               <w:rPr>
                 <w:rFonts w:ascii="Verdana" w:hAnsi="Verdana" w:cs="Verdana"/>
-                <w:sz w:val="16"/>
+                <w:sz w:val="18"/>
+                <w:szCs w:val="18"/>
               </w:rPr>
               <w:t>]</w:t>
             </w:r>
@@ -234,6 +244,7 @@
               <w:rPr>
                 <w:rFonts w:ascii="Verdana" w:eastAsia="Arial Unicode MS;MS Gothic" w:hAnsi="Verdana" w:cs="Verdana"/>
                 <w:sz w:val="18"/>
+                <w:szCs w:val="18"/>
               </w:rPr>
             </w:pPr>
           </w:p>
@@ -242,12 +253,14 @@
               <w:rPr>
                 <w:rFonts w:ascii="Verdana" w:eastAsia="Arial Unicode MS;MS Gothic" w:hAnsi="Verdana" w:cs="Verdana"/>
                 <w:sz w:val="18"/>
+                <w:szCs w:val="18"/>
               </w:rPr>
             </w:pPr>
             <w:r>
               <w:rPr>
                 <w:rFonts w:ascii="Verdana" w:eastAsia="Arial Unicode MS;MS Gothic" w:hAnsi="Verdana" w:cs="Verdana"/>
                 <w:sz w:val="18"/>
+                <w:szCs w:val="18"/>
               </w:rPr>
               <w:t>N. allegati:</w:t>
             </w:r>
@@ -260,6 +273,7 @@
               <w:rPr>
                 <w:rFonts w:ascii="Verdana" w:eastAsia="Arial Unicode MS;MS Gothic" w:hAnsi="Verdana" w:cs="Verdana"/>
                 <w:sz w:val="18"/>
+                <w:szCs w:val="18"/>
               </w:rPr>
             </w:pPr>
           </w:p>
@@ -271,6 +285,7 @@
               <w:rPr>
                 <w:rFonts w:ascii="Verdana" w:eastAsia="Arial Unicode MS;MS Gothic" w:hAnsi="Verdana" w:cs="Verdana"/>
                 <w:sz w:val="18"/>
+                <w:szCs w:val="18"/>
               </w:rPr>
             </w:pPr>
           </w:p>
@@ -284,17 +299,22 @@
           <w:p>
             <w:pPr>
               <w:pStyle w:val="Titolo4"/>
-              <w:ind w:firstLine="0"/>
+              <w:numPr>
+                <w:ilvl w:val="0"/>
+                <w:numId w:val="0"/>
+              </w:numPr>
               <w:jc w:val="both"/>
               <w:rPr>
                 <w:rFonts w:ascii="Verdana" w:hAnsi="Verdana" w:cs="Verdana"/>
-                <w:sz w:val="16"/>
+                <w:sz w:val="18"/>
+                <w:szCs w:val="18"/>
               </w:rPr>
             </w:pPr>
             <w:r>
               <w:rPr>
                 <w:rFonts w:ascii="Verdana" w:hAnsi="Verdana" w:cs="Verdana"/>
-                <w:sz w:val="16"/>
+                <w:sz w:val="18"/>
+                <w:szCs w:val="18"/>
               </w:rPr>
               <w:t>Alla  SOPRINTENDENZA PER I BENI</w:t>
             </w:r>
@@ -306,13 +326,15 @@
               <w:jc w:val="both"/>
               <w:rPr>
                 <w:rFonts w:ascii="Verdana" w:hAnsi="Verdana" w:cs="Verdana"/>
-                <w:sz w:val="16"/>
+                <w:sz w:val="18"/>
+                <w:szCs w:val="18"/>
               </w:rPr>
             </w:pPr>
             <w:r>
               <w:rPr>
                 <w:rFonts w:ascii="Verdana" w:hAnsi="Verdana" w:cs="Verdana"/>
-                <w:sz w:val="16"/>
+                <w:sz w:val="18"/>
+                <w:szCs w:val="18"/>
               </w:rPr>
               <w:t xml:space="preserve">ARCHITETTONICI E PER IL PAESAGGIO </w:t>
             </w:r>
@@ -324,13 +346,15 @@
               <w:jc w:val="both"/>
               <w:rPr>
                 <w:rFonts w:ascii="Verdana" w:hAnsi="Verdana" w:cs="Verdana"/>
-                <w:sz w:val="16"/>
+                <w:sz w:val="18"/>
+                <w:szCs w:val="18"/>
               </w:rPr>
             </w:pPr>
             <w:r>
               <w:rPr>
                 <w:rFonts w:ascii="Verdana" w:hAnsi="Verdana" w:cs="Verdana"/>
-                <w:sz w:val="16"/>
+                <w:sz w:val="18"/>
+                <w:szCs w:val="18"/>
               </w:rPr>
               <w:t>DELLA  LIGURIA</w:t>
             </w:r>
@@ -342,13 +366,15 @@
               <w:jc w:val="both"/>
               <w:rPr>
                 <w:rFonts w:ascii="Verdana" w:hAnsi="Verdana" w:cs="Verdana"/>
-                <w:sz w:val="16"/>
+                <w:sz w:val="18"/>
+                <w:szCs w:val="18"/>
               </w:rPr>
             </w:pPr>
             <w:r>
               <w:rPr>
                 <w:rFonts w:ascii="Verdana" w:hAnsi="Verdana" w:cs="Verdana"/>
-                <w:sz w:val="16"/>
+                <w:sz w:val="18"/>
+                <w:szCs w:val="18"/>
               </w:rPr>
               <w:t>Via Balbi, 10</w:t>
             </w:r>
@@ -360,13 +386,15 @@
               <w:jc w:val="both"/>
               <w:rPr>
                 <w:rFonts w:ascii="Verdana" w:hAnsi="Verdana" w:cs="Verdana"/>
-                <w:sz w:val="16"/>
+                <w:sz w:val="18"/>
+                <w:szCs w:val="18"/>
               </w:rPr>
             </w:pPr>
             <w:r>
               <w:rPr>
                 <w:rFonts w:ascii="Verdana" w:hAnsi="Verdana" w:cs="Verdana"/>
-                <w:sz w:val="16"/>
+                <w:sz w:val="18"/>
+                <w:szCs w:val="18"/>
               </w:rPr>
               <w:t>16126    G E N O V A</w:t>
             </w:r>
@@ -378,42 +406,213 @@
               <w:jc w:val="both"/>
               <w:rPr>
                 <w:rFonts w:ascii="Verdana" w:hAnsi="Verdana" w:cs="Verdana"/>
-                <w:sz w:val="16"/>
+                <w:sz w:val="18"/>
+                <w:szCs w:val="18"/>
               </w:rPr>
             </w:pPr>
+          </w:p>
+        </w:tc>
+      </w:tr>
+      <w:tr>
+        <w:tc>
+          <w:tcPr>
+            <w:tcW w:w="5315" w:type="dxa"/>
+            <w:shd w:val="clear" w:color="auto" w:fill="auto"/>
+          </w:tcPr>
+          <w:p>
+            <w:pPr>
+              <w:pStyle w:val="Titolo4"/>
+              <w:numPr>
+                <w:ilvl w:val="3"/>
+                <w:numId w:val="0"/>
+              </w:numPr>
+              <w:jc w:val="both"/>
+              <w:rPr>
+                <w:rFonts w:ascii="Verdana" w:hAnsi="Verdana" w:cs="Verdana"/>
+                <w:sz w:val="18"/>
+                <w:szCs w:val="18"/>
+              </w:rPr>
+            </w:pPr>
+          </w:p>
+        </w:tc>
+        <w:tc>
+          <w:tcPr>
+            <w:tcW w:w="4463" w:type="dxa"/>
+            <w:shd w:val="clear" w:color="auto" w:fill="auto"/>
+            <w:vAlign w:val="center"/>
+          </w:tcPr>
+          <w:p>
+            <w:pPr>
+              <w:pStyle w:val="Titolo4"/>
+              <w:numPr>
+                <w:ilvl w:val="3"/>
+                <w:numId w:val="0"/>
+              </w:numPr>
+              <w:jc w:val="both"/>
+              <w:rPr>
+                <w:rFonts w:ascii="Verdana" w:hAnsi="Verdana" w:cs="Verdana"/>
+                <w:sz w:val="18"/>
+                <w:szCs w:val="18"/>
+              </w:rPr>
+            </w:pPr>
+            <w:r>
+              <w:rPr>
+                <w:rFonts w:ascii="Verdana" w:hAnsi="Verdana" w:cs="Verdana"/>
+                <w:sz w:val="18"/>
+                <w:szCs w:val="18"/>
+              </w:rPr>
+              <w:t>Spett.</w:t>
+            </w:r>
+          </w:p>
+        </w:tc>
+      </w:tr>
+      <w:tr>
+        <w:tc>
+          <w:tcPr>
+            <w:tcW w:w="5315" w:type="dxa"/>
+            <w:shd w:val="clear" w:color="auto" w:fill="auto"/>
+          </w:tcPr>
+          <w:p>
+            <w:pPr>
+              <w:pStyle w:val="Titolo4"/>
+              <w:numPr>
+                <w:ilvl w:val="3"/>
+                <w:numId w:val="0"/>
+              </w:numPr>
+              <w:jc w:val="both"/>
+              <w:rPr>
+                <w:rFonts w:ascii="Verdana" w:hAnsi="Verdana" w:cs="Verdana"/>
+                <w:sz w:val="18"/>
+                <w:szCs w:val="18"/>
+              </w:rPr>
+            </w:pPr>
+          </w:p>
+        </w:tc>
+        <w:tc>
+          <w:tcPr>
+            <w:tcW w:w="4463" w:type="dxa"/>
+            <w:shd w:val="clear" w:color="auto" w:fill="auto"/>
+            <w:vAlign w:val="center"/>
+          </w:tcPr>
+          <w:p>
+            <w:pPr>
+              <w:pStyle w:val="Titolo4"/>
+              <w:numPr>
+                <w:ilvl w:val="3"/>
+                <w:numId w:val="0"/>
+              </w:numPr>
+              <w:jc w:val="both"/>
+              <w:rPr>
+                <w:rFonts w:ascii="Verdana" w:hAnsi="Verdana" w:cs="Verdana"/>
+                <w:sz w:val="18"/>
+                <w:szCs w:val="18"/>
+              </w:rPr>
+            </w:pPr>
+            <w:r>
+              <w:rPr>
+                <w:rFonts w:ascii="Verdana" w:hAnsi="Verdana" w:cs="Verdana"/>
+                <w:sz w:val="18"/>
+                <w:szCs w:val="18"/>
+              </w:rPr>
+              <w:t>[</w:t>
+            </w:r>
+            <w:proofErr w:type="spellStart"/>
+            <w:r>
+              <w:rPr>
+                <w:rFonts w:ascii="Verdana" w:hAnsi="Verdana" w:cs="Verdana"/>
+                <w:sz w:val="18"/>
+                <w:szCs w:val="18"/>
+              </w:rPr>
+              <w:t>richiedenti.nominativo;block</w:t>
+            </w:r>
+            <w:proofErr w:type="spellEnd"/>
+            <w:r>
+              <w:rPr>
+                <w:rFonts w:ascii="Verdana" w:hAnsi="Verdana" w:cs="Verdana"/>
+                <w:sz w:val="18"/>
+                <w:szCs w:val="18"/>
+              </w:rPr>
+              <w:t>=</w:t>
+            </w:r>
+            <w:proofErr w:type="spellStart"/>
+            <w:r>
+              <w:rPr>
+                <w:rFonts w:ascii="Verdana" w:hAnsi="Verdana" w:cs="Verdana"/>
+                <w:sz w:val="18"/>
+                <w:szCs w:val="18"/>
+              </w:rPr>
+              <w:t>tbs:row</w:t>
+            </w:r>
+            <w:proofErr w:type="spellEnd"/>
+            <w:r>
+              <w:rPr>
+                <w:rFonts w:ascii="Verdana" w:hAnsi="Verdana" w:cs="Verdana"/>
+                <w:sz w:val="18"/>
+                <w:szCs w:val="18"/>
+              </w:rPr>
+              <w:t>]</w:t>
+            </w:r>
           </w:p>
           <w:p>
             <w:pPr>
               <w:pStyle w:val="Titolo4"/>
-              <w:ind w:firstLine="0"/>
+              <w:numPr>
+                <w:ilvl w:val="3"/>
+                <w:numId w:val="0"/>
+              </w:numPr>
               <w:jc w:val="both"/>
               <w:rPr>
                 <w:rFonts w:ascii="Verdana" w:hAnsi="Verdana" w:cs="Verdana"/>
-                <w:sz w:val="16"/>
+                <w:sz w:val="18"/>
+                <w:szCs w:val="18"/>
               </w:rPr>
             </w:pPr>
             <w:r>
               <w:rPr>
                 <w:rFonts w:ascii="Verdana" w:hAnsi="Verdana" w:cs="Verdana"/>
-                <w:sz w:val="16"/>
-              </w:rPr>
-              <w:t xml:space="preserve">Spett. </w:t>
+                <w:sz w:val="18"/>
+                <w:szCs w:val="18"/>
+              </w:rPr>
+              <w:t>[</w:t>
+            </w:r>
+            <w:proofErr w:type="spellStart"/>
+            <w:r>
+              <w:rPr>
+                <w:rFonts w:ascii="Verdana" w:hAnsi="Verdana" w:cs="Verdana"/>
+                <w:sz w:val="18"/>
+                <w:szCs w:val="18"/>
+              </w:rPr>
+              <w:t>richiedenti.indirizzo</w:t>
+            </w:r>
+            <w:proofErr w:type="spellEnd"/>
+            <w:r>
+              <w:rPr>
+                <w:rFonts w:ascii="Verdana" w:hAnsi="Verdana" w:cs="Verdana"/>
+                <w:sz w:val="18"/>
+                <w:szCs w:val="18"/>
+              </w:rPr>
+              <w:t>]</w:t>
             </w:r>
           </w:p>
           <w:p>
             <w:pPr>
               <w:pStyle w:val="Titolo4"/>
-              <w:ind w:firstLine="0"/>
+              <w:numPr>
+                <w:ilvl w:val="3"/>
+                <w:numId w:val="0"/>
+              </w:numPr>
               <w:jc w:val="both"/>
               <w:rPr>
                 <w:rFonts w:ascii="Verdana" w:hAnsi="Verdana" w:cs="Verdana"/>
-                <w:sz w:val="16"/>
+                <w:sz w:val="18"/>
+                <w:szCs w:val="18"/>
               </w:rPr>
             </w:pPr>
             <w:r>
               <w:rPr>
                 <w:rFonts w:ascii="Verdana" w:hAnsi="Verdana" w:cs="Verdana"/>
-                <w:sz w:val="16"/>
+                <w:sz w:val="18"/>
+                <w:szCs w:val="18"/>
               </w:rPr>
               <w:t>[</w:t>
             </w:r>
@@ -421,49 +620,84 @@
             <w:r>
               <w:rPr>
                 <w:rFonts w:ascii="Verdana" w:hAnsi="Verdana" w:cs="Verdana"/>
-                <w:sz w:val="16"/>
-              </w:rPr>
-              <w:t>richiedenti.nominativo;block</w:t>
+                <w:sz w:val="18"/>
+                <w:szCs w:val="18"/>
+              </w:rPr>
+              <w:t>richiedenti.cap</w:t>
             </w:r>
             <w:proofErr w:type="spellEnd"/>
             <w:r>
               <w:rPr>
                 <w:rFonts w:ascii="Verdana" w:hAnsi="Verdana" w:cs="Verdana"/>
-                <w:sz w:val="16"/>
-              </w:rPr>
-              <w:t>=</w:t>
+                <w:sz w:val="18"/>
+                <w:szCs w:val="18"/>
+              </w:rPr>
+              <w:t>]–</w:t>
+            </w:r>
+            <w:r>
+              <w:rPr>
+                <w:rFonts w:ascii="Verdana" w:hAnsi="Verdana" w:cs="Verdana"/>
+                <w:sz w:val="18"/>
+                <w:szCs w:val="18"/>
+              </w:rPr>
+              <w:t>[</w:t>
             </w:r>
             <w:proofErr w:type="spellStart"/>
             <w:r>
               <w:rPr>
                 <w:rFonts w:ascii="Verdana" w:hAnsi="Verdana" w:cs="Verdana"/>
-                <w:sz w:val="16"/>
-              </w:rPr>
-              <w:t>tbs:row</w:t>
+                <w:sz w:val="18"/>
+                <w:szCs w:val="18"/>
+              </w:rPr>
+              <w:t>richiedenti.comune</w:t>
             </w:r>
             <w:proofErr w:type="spellEnd"/>
             <w:r>
               <w:rPr>
                 <w:rFonts w:ascii="Verdana" w:hAnsi="Verdana" w:cs="Verdana"/>
-                <w:sz w:val="16"/>
-              </w:rPr>
-              <w:t>]</w:t>
+                <w:sz w:val="18"/>
+                <w:szCs w:val="18"/>
+              </w:rPr>
+              <w:t>] ([</w:t>
+            </w:r>
+            <w:proofErr w:type="spellStart"/>
+            <w:r>
+              <w:rPr>
+                <w:rFonts w:ascii="Verdana" w:hAnsi="Verdana" w:cs="Verdana"/>
+                <w:sz w:val="18"/>
+                <w:szCs w:val="18"/>
+              </w:rPr>
+              <w:t>richiedenti.prov</w:t>
+            </w:r>
+            <w:proofErr w:type="spellEnd"/>
+            <w:r>
+              <w:rPr>
+                <w:rFonts w:ascii="Verdana" w:hAnsi="Verdana" w:cs="Verdana"/>
+                <w:sz w:val="18"/>
+                <w:szCs w:val="18"/>
+              </w:rPr>
+              <w:t>])</w:t>
             </w:r>
           </w:p>
           <w:p>
             <w:pPr>
               <w:pStyle w:val="Titolo4"/>
-              <w:ind w:firstLine="0"/>
+              <w:numPr>
+                <w:ilvl w:val="3"/>
+                <w:numId w:val="0"/>
+              </w:numPr>
               <w:jc w:val="both"/>
               <w:rPr>
-                <w:rFonts w:ascii="Verdana" w:eastAsia="Arial Unicode MS;MS Gothic" w:hAnsi="Verdana" w:cs="Verdana"/>
-                <w:sz w:val="18"/>
+                <w:rFonts w:ascii="Verdana" w:hAnsi="Verdana" w:cs="Verdana"/>
+                <w:sz w:val="18"/>
+                <w:szCs w:val="18"/>
               </w:rPr>
             </w:pPr>
             <w:r>
               <w:rPr>
                 <w:rFonts w:ascii="Verdana" w:hAnsi="Verdana" w:cs="Verdana"/>
-                <w:sz w:val="16"/>
+                <w:sz w:val="18"/>
+                <w:szCs w:val="18"/>
               </w:rPr>
               <w:t>[</w:t>
             </w:r>
@@ -471,7 +705,8 @@
             <w:r>
               <w:rPr>
                 <w:rFonts w:ascii="Verdana" w:hAnsi="Verdana" w:cs="Verdana"/>
-                <w:sz w:val="16"/>
+                <w:sz w:val="18"/>
+                <w:szCs w:val="18"/>
               </w:rPr>
               <w:t>richiedenti.pec</w:t>
             </w:r>
@@ -479,7 +714,209 @@
             <w:r>
               <w:rPr>
                 <w:rFonts w:ascii="Verdana" w:hAnsi="Verdana" w:cs="Verdana"/>
-                <w:sz w:val="16"/>
+                <w:sz w:val="18"/>
+                <w:szCs w:val="18"/>
+              </w:rPr>
+              <w:t>]</w:t>
+            </w:r>
+          </w:p>
+        </w:tc>
+      </w:tr>
+      <w:tr>
+        <w:tc>
+          <w:tcPr>
+            <w:tcW w:w="5315" w:type="dxa"/>
+            <w:shd w:val="clear" w:color="auto" w:fill="auto"/>
+          </w:tcPr>
+          <w:p>
+            <w:pPr>
+              <w:pStyle w:val="Titolo4"/>
+              <w:numPr>
+                <w:ilvl w:val="3"/>
+                <w:numId w:val="0"/>
+              </w:numPr>
+              <w:jc w:val="both"/>
+              <w:rPr>
+                <w:rFonts w:ascii="Verdana" w:hAnsi="Verdana" w:cs="Verdana"/>
+                <w:sz w:val="18"/>
+                <w:szCs w:val="18"/>
+              </w:rPr>
+            </w:pPr>
+            <w:r>
+              <w:rPr>
+                <w:rFonts w:ascii="Verdana" w:hAnsi="Verdana" w:cs="Verdana"/>
+                <w:sz w:val="18"/>
+                <w:szCs w:val="18"/>
+              </w:rPr>
+              <w:t xml:space="preserve">                                                                                   </w:t>
+            </w:r>
+            <w:r>
+              <w:rPr>
+                <w:rFonts w:ascii="Verdana" w:hAnsi="Verdana" w:cs="Verdana"/>
+                <w:sz w:val="18"/>
+                <w:szCs w:val="18"/>
+              </w:rPr>
+              <w:t xml:space="preserve">                      </w:t>
+            </w:r>
+          </w:p>
+        </w:tc>
+        <w:tc>
+          <w:tcPr>
+            <w:tcW w:w="4463" w:type="dxa"/>
+            <w:shd w:val="clear" w:color="auto" w:fill="auto"/>
+            <w:vAlign w:val="center"/>
+          </w:tcPr>
+          <w:p>
+            <w:pPr>
+              <w:pStyle w:val="Titolo4"/>
+              <w:numPr>
+                <w:ilvl w:val="3"/>
+                <w:numId w:val="0"/>
+              </w:numPr>
+              <w:jc w:val="both"/>
+              <w:rPr>
+                <w:rFonts w:ascii="Verdana" w:hAnsi="Verdana" w:cs="Verdana"/>
+                <w:sz w:val="18"/>
+                <w:szCs w:val="18"/>
+              </w:rPr>
+            </w:pPr>
+            <w:r>
+              <w:rPr>
+                <w:rFonts w:ascii="Verdana" w:hAnsi="Verdana" w:cs="Verdana"/>
+                <w:sz w:val="18"/>
+                <w:szCs w:val="18"/>
+              </w:rPr>
+              <w:t>c/o</w:t>
+            </w:r>
+            <w:bookmarkStart w:id="0" w:name="_GoBack"/>
+            <w:bookmarkEnd w:id="0"/>
+          </w:p>
+        </w:tc>
+      </w:tr>
+      <w:tr>
+        <w:tc>
+          <w:tcPr>
+            <w:tcW w:w="5315" w:type="dxa"/>
+            <w:shd w:val="clear" w:color="auto" w:fill="auto"/>
+          </w:tcPr>
+          <w:p>
+            <w:pPr>
+              <w:pStyle w:val="Titolo4"/>
+              <w:numPr>
+                <w:ilvl w:val="3"/>
+                <w:numId w:val="0"/>
+              </w:numPr>
+              <w:jc w:val="both"/>
+              <w:rPr>
+                <w:rFonts w:ascii="Verdana" w:hAnsi="Verdana" w:cs="Verdana"/>
+                <w:sz w:val="18"/>
+                <w:szCs w:val="18"/>
+              </w:rPr>
+            </w:pPr>
+          </w:p>
+        </w:tc>
+        <w:tc>
+          <w:tcPr>
+            <w:tcW w:w="4463" w:type="dxa"/>
+            <w:shd w:val="clear" w:color="auto" w:fill="auto"/>
+            <w:vAlign w:val="center"/>
+          </w:tcPr>
+          <w:p>
+            <w:pPr>
+              <w:pStyle w:val="Titolo4"/>
+              <w:numPr>
+                <w:ilvl w:val="3"/>
+                <w:numId w:val="0"/>
+              </w:numPr>
+              <w:jc w:val="both"/>
+              <w:rPr>
+                <w:rFonts w:ascii="Verdana" w:hAnsi="Verdana" w:cs="Verdana"/>
+                <w:sz w:val="18"/>
+                <w:szCs w:val="18"/>
+              </w:rPr>
+            </w:pPr>
+            <w:r>
+              <w:rPr>
+                <w:rFonts w:ascii="Verdana" w:hAnsi="Verdana" w:cs="Verdana"/>
+                <w:sz w:val="18"/>
+                <w:szCs w:val="18"/>
+              </w:rPr>
+              <w:t>[</w:t>
+            </w:r>
+            <w:proofErr w:type="spellStart"/>
+            <w:r>
+              <w:rPr>
+                <w:rFonts w:ascii="Verdana" w:hAnsi="Verdana" w:cs="Verdana"/>
+                <w:sz w:val="18"/>
+                <w:szCs w:val="18"/>
+              </w:rPr>
+              <w:t>progettisti.nominativo;block</w:t>
+            </w:r>
+            <w:proofErr w:type="spellEnd"/>
+            <w:r>
+              <w:rPr>
+                <w:rFonts w:ascii="Verdana" w:hAnsi="Verdana" w:cs="Verdana"/>
+                <w:sz w:val="18"/>
+                <w:szCs w:val="18"/>
+              </w:rPr>
+              <w:t>=</w:t>
+            </w:r>
+            <w:proofErr w:type="spellStart"/>
+            <w:r>
+              <w:rPr>
+                <w:rFonts w:ascii="Verdana" w:hAnsi="Verdana" w:cs="Verdana"/>
+                <w:sz w:val="18"/>
+                <w:szCs w:val="18"/>
+              </w:rPr>
+              <w:t>tbs:row</w:t>
+            </w:r>
+            <w:proofErr w:type="spellEnd"/>
+            <w:r>
+              <w:rPr>
+                <w:rFonts w:ascii="Verdana" w:hAnsi="Verdana" w:cs="Verdana"/>
+                <w:sz w:val="18"/>
+                <w:szCs w:val="18"/>
+              </w:rPr>
+              <w:t>]</w:t>
+            </w:r>
+          </w:p>
+          <w:p>
+            <w:pPr>
+              <w:pStyle w:val="Titolo4"/>
+              <w:numPr>
+                <w:ilvl w:val="3"/>
+                <w:numId w:val="0"/>
+              </w:numPr>
+              <w:jc w:val="both"/>
+              <w:rPr>
+                <w:rFonts w:ascii="Verdana" w:hAnsi="Verdana" w:cs="Verdana"/>
+                <w:sz w:val="18"/>
+                <w:szCs w:val="18"/>
+              </w:rPr>
+            </w:pPr>
+            <w:r>
+              <w:rPr>
+                <w:rFonts w:ascii="Verdana" w:hAnsi="Verdana" w:cs="Verdana"/>
+                <w:sz w:val="18"/>
+                <w:szCs w:val="18"/>
+              </w:rPr>
+              <w:t>[</w:t>
+            </w:r>
+            <w:proofErr w:type="spellStart"/>
+            <w:r>
+              <w:rPr>
+                <w:rFonts w:ascii="Verdana" w:hAnsi="Verdana" w:cs="Verdana"/>
+                <w:sz w:val="18"/>
+                <w:szCs w:val="18"/>
+              </w:rPr>
+              <w:t>progettisti.pec</w:t>
+            </w:r>
+            <w:proofErr w:type="spellEnd"/>
+            <w:r>
+              <w:rPr>
+                <w:rFonts w:ascii="Verdana" w:hAnsi="Verdana" w:cs="Verdana"/>
+                <w:sz w:val="18"/>
+                <w:szCs w:val="18"/>
               </w:rPr>
               <w:t>]</w:t>
             </w:r>
@@ -503,6 +940,8 @@
         <w:jc w:val="both"/>
         <w:rPr>
           <w:rFonts w:ascii="Verdana" w:hAnsi="Verdana"/>
+          <w:sz w:val="18"/>
+          <w:szCs w:val="18"/>
         </w:rPr>
       </w:pPr>
       <w:r>
@@ -511,6 +950,7 @@
           <w:b w:val="0"/>
           <w:bCs/>
           <w:sz w:val="18"/>
+          <w:szCs w:val="18"/>
         </w:rPr>
         <w:t>Oggetto:</w:t>
       </w:r>
@@ -518,14 +958,9 @@
         <w:rPr>
           <w:rFonts w:ascii="Verdana" w:hAnsi="Verdana" w:cs="Verdana"/>
           <w:sz w:val="18"/>
+          <w:szCs w:val="18"/>
         </w:rPr>
         <w:tab/>
-      </w:r>
-      <w:r>
-        <w:rPr>
-          <w:rFonts w:ascii="Verdana" w:hAnsi="Verdana" w:cs="Verdana"/>
-          <w:sz w:val="16"/>
-        </w:rPr>
         <w:t>Comune di Rapallo</w:t>
       </w:r>
     </w:p>
@@ -536,13 +971,15 @@
         <w:jc w:val="both"/>
         <w:rPr>
           <w:rFonts w:ascii="Verdana" w:hAnsi="Verdana" w:cs="Verdana"/>
-          <w:sz w:val="16"/>
-        </w:rPr>
-      </w:pPr>
-      <w:r>
-        <w:rPr>
-          <w:rFonts w:ascii="Verdana" w:hAnsi="Verdana" w:cs="Verdana"/>
-          <w:sz w:val="16"/>
+          <w:sz w:val="18"/>
+          <w:szCs w:val="18"/>
+        </w:rPr>
+      </w:pPr>
+      <w:r>
+        <w:rPr>
+          <w:rFonts w:ascii="Verdana" w:hAnsi="Verdana" w:cs="Verdana"/>
+          <w:sz w:val="18"/>
+          <w:szCs w:val="18"/>
         </w:rPr>
         <w:t xml:space="preserve">Autorizzazione Paesaggistica </w:t>
       </w:r>
@@ -554,13 +991,16 @@
         <w:jc w:val="both"/>
         <w:rPr>
           <w:rFonts w:ascii="Verdana" w:hAnsi="Verdana"/>
+          <w:sz w:val="18"/>
+          <w:szCs w:val="18"/>
         </w:rPr>
       </w:pPr>
       <w:r>
         <w:rPr>
           <w:rFonts w:ascii="Verdana" w:hAnsi="Verdana" w:cs="Verdana"/>
           <w:b w:val="0"/>
-          <w:sz w:val="16"/>
+          <w:sz w:val="18"/>
+          <w:szCs w:val="18"/>
         </w:rPr>
         <w:t>[</w:t>
       </w:r>
@@ -569,7 +1009,8 @@
         <w:rPr>
           <w:rFonts w:ascii="Verdana" w:hAnsi="Verdana" w:cs="Verdana"/>
           <w:b w:val="0"/>
-          <w:sz w:val="16"/>
+          <w:sz w:val="18"/>
+          <w:szCs w:val="18"/>
         </w:rPr>
         <w:t>tipo_pratica</w:t>
       </w:r>
@@ -578,7 +1019,8 @@
         <w:rPr>
           <w:rFonts w:ascii="Verdana" w:hAnsi="Verdana" w:cs="Verdana"/>
           <w:b w:val="0"/>
-          <w:sz w:val="16"/>
+          <w:sz w:val="18"/>
+          <w:szCs w:val="18"/>
         </w:rPr>
         <w:t xml:space="preserve">] n. [numero] (da citare nella risposta) - Opere: [oggetto] in [ubicazione] </w:t>
       </w:r>
@@ -590,13 +1032,15 @@
         <w:jc w:val="both"/>
         <w:rPr>
           <w:rFonts w:ascii="Verdana" w:hAnsi="Verdana" w:cs="Verdana"/>
-          <w:sz w:val="16"/>
-        </w:rPr>
-      </w:pPr>
-      <w:r>
-        <w:rPr>
-          <w:rFonts w:ascii="Verdana" w:hAnsi="Verdana" w:cs="Verdana"/>
-          <w:sz w:val="16"/>
+          <w:sz w:val="18"/>
+          <w:szCs w:val="18"/>
+        </w:rPr>
+      </w:pPr>
+      <w:r>
+        <w:rPr>
+          <w:rFonts w:ascii="Verdana" w:hAnsi="Verdana" w:cs="Verdana"/>
+          <w:sz w:val="18"/>
+          <w:szCs w:val="18"/>
         </w:rPr>
         <w:t xml:space="preserve">Richiesta Parere Vincolante della Soprintendenza art. 146 comma 5 </w:t>
       </w:r>
@@ -604,7 +1048,8 @@
       <w:r>
         <w:rPr>
           <w:rFonts w:ascii="Verdana" w:hAnsi="Verdana" w:cs="Verdana"/>
-          <w:sz w:val="16"/>
+          <w:sz w:val="18"/>
+          <w:szCs w:val="18"/>
         </w:rPr>
         <w:t>D.Lgs</w:t>
       </w:r>
@@ -612,7 +1057,8 @@
       <w:r>
         <w:rPr>
           <w:rFonts w:ascii="Verdana" w:hAnsi="Verdana" w:cs="Verdana"/>
-          <w:sz w:val="16"/>
+          <w:sz w:val="18"/>
+          <w:szCs w:val="18"/>
         </w:rPr>
         <w:t xml:space="preserve"> 42/2004</w:t>
       </w:r>
@@ -640,6 +1086,185 @@
       <w:pPr>
         <w:jc w:val="both"/>
         <w:rPr>
+          <w:rFonts w:ascii="Verdana" w:hAnsi="Verdana" w:cs="Verdana"/>
+          <w:sz w:val="18"/>
+        </w:rPr>
+      </w:pPr>
+      <w:r>
+        <w:rPr>
+          <w:rFonts w:ascii="Verdana" w:hAnsi="Verdana" w:cs="Verdana"/>
+          <w:sz w:val="18"/>
+        </w:rPr>
+        <w:t xml:space="preserve">Viste le disposizioni contenute nel Decreto Legislativo 22 gennaio 2004, n. 42 recante il Codice dei beni </w:t>
+      </w:r>
+      <w:r>
+        <w:rPr>
+          <w:rFonts w:ascii="Verdana" w:hAnsi="Verdana" w:cs="Verdana"/>
+          <w:sz w:val="18"/>
+        </w:rPr>
+        <w:t>culturali e del paesaggio, come da ultimo modificato con Decreto Legislativo  26 marzo 2008, n.63</w:t>
+      </w:r>
+      <w:r>
+        <w:rPr>
+          <w:rFonts w:ascii="Verdana" w:hAnsi="Verdana" w:cs="Verdana"/>
+          <w:sz w:val="18"/>
+        </w:rPr>
+        <w:t xml:space="preserve"> nonché dalla Legge n. 129 del 02.08.2008;</w:t>
+      </w:r>
+    </w:p>
+    <w:p>
+      <w:pPr>
+        <w:jc w:val="both"/>
+        <w:rPr>
+          <w:rFonts w:ascii="Verdana" w:hAnsi="Verdana" w:cs="Verdana"/>
+          <w:sz w:val="18"/>
+        </w:rPr>
+      </w:pPr>
+    </w:p>
+    <w:p>
+      <w:pPr>
+        <w:jc w:val="both"/>
+        <w:rPr>
+          <w:rFonts w:ascii="Verdana" w:hAnsi="Verdana" w:cs="Verdana"/>
+          <w:sz w:val="18"/>
+        </w:rPr>
+      </w:pPr>
+      <w:r>
+        <w:rPr>
+          <w:rFonts w:ascii="Verdana" w:hAnsi="Verdana" w:cs="Verdana"/>
+          <w:sz w:val="18"/>
+        </w:rPr>
+        <w:t xml:space="preserve">Vista l’istanza, corredata di elaborati tecnici, che si allegano, pervenuta in data </w:t>
+      </w:r>
+      <w:r>
+        <w:rPr>
+          <w:rFonts w:ascii="Verdana" w:hAnsi="Verdana" w:cs="Verdana"/>
+          <w:sz w:val="18"/>
+        </w:rPr>
+        <w:t>[</w:t>
+      </w:r>
+      <w:proofErr w:type="spellStart"/>
+      <w:r>
+        <w:rPr>
+          <w:rFonts w:ascii="Verdana" w:hAnsi="Verdana" w:cs="Verdana"/>
+          <w:sz w:val="18"/>
+        </w:rPr>
+        <w:t>data_protocollo</w:t>
+      </w:r>
+      <w:proofErr w:type="spellEnd"/>
+      <w:r>
+        <w:rPr>
+          <w:rFonts w:ascii="Verdana" w:hAnsi="Verdana" w:cs="Verdana"/>
+          <w:sz w:val="18"/>
+        </w:rPr>
+        <w:t>]</w:t>
+      </w:r>
+      <w:r>
+        <w:rPr>
+          <w:rFonts w:ascii="Verdana" w:hAnsi="Verdana" w:cs="Verdana"/>
+          <w:sz w:val="18"/>
+        </w:rPr>
+        <w:t>, con la quale [</w:t>
+      </w:r>
+      <w:proofErr w:type="spellStart"/>
+      <w:r>
+        <w:rPr>
+          <w:rFonts w:ascii="Verdana" w:hAnsi="Verdana" w:cs="Verdana"/>
+          <w:sz w:val="18"/>
+        </w:rPr>
+        <w:t>elenco_richiedenti</w:t>
+      </w:r>
+      <w:proofErr w:type="spellEnd"/>
+      <w:r>
+        <w:rPr>
+          <w:rFonts w:ascii="Verdana" w:hAnsi="Verdana" w:cs="Verdana"/>
+          <w:sz w:val="18"/>
+        </w:rPr>
+        <w:t>]</w:t>
+      </w:r>
+      <w:r>
+        <w:rPr>
+          <w:rFonts w:ascii="Verdana" w:hAnsi="Verdana" w:cs="Verdana"/>
+          <w:sz w:val="18"/>
+        </w:rPr>
+        <w:t xml:space="preserve"> </w:t>
+      </w:r>
+      <w:r>
+        <w:rPr>
+          <w:rFonts w:ascii="Verdana" w:hAnsi="Verdana" w:cs="Verdana"/>
+          <w:sz w:val="18"/>
+        </w:rPr>
+        <w:t xml:space="preserve">ha richiesto l’autorizzazione paesaggistica </w:t>
+      </w:r>
+      <w:r>
+        <w:rPr>
+          <w:rFonts w:ascii="Verdana" w:hAnsi="Verdana" w:cs="Verdana"/>
+          <w:sz w:val="18"/>
+        </w:rPr>
+        <w:t xml:space="preserve">riguardante [oggetto], </w:t>
+      </w:r>
+      <w:r>
+        <w:rPr>
+          <w:rFonts w:ascii="Verdana" w:hAnsi="Verdana" w:cs="Verdana"/>
+          <w:sz w:val="18"/>
+        </w:rPr>
+        <w:t>in [ubicazione];</w:t>
+      </w:r>
+    </w:p>
+    <w:p>
+      <w:pPr>
+        <w:jc w:val="both"/>
+        <w:rPr>
+          <w:rFonts w:ascii="Verdana" w:hAnsi="Verdana" w:cs="Verdana"/>
+          <w:sz w:val="18"/>
+        </w:rPr>
+      </w:pPr>
+    </w:p>
+    <w:p>
+      <w:pPr>
+        <w:jc w:val="both"/>
+        <w:rPr>
+          <w:rFonts w:ascii="Verdana" w:hAnsi="Verdana" w:cs="Verdana"/>
+          <w:sz w:val="18"/>
+        </w:rPr>
+      </w:pPr>
+      <w:r>
+        <w:rPr>
+          <w:rFonts w:ascii="Verdana" w:hAnsi="Verdana" w:cs="Verdana"/>
+          <w:sz w:val="18"/>
+        </w:rPr>
+        <w:t>Atteso che le opere sono ubicate in zona qualificata come bene paesaggistico ai sensi dell’art.134 del Codice dei Beni Culturali e del Paesaggio (</w:t>
+      </w:r>
+      <w:proofErr w:type="spellStart"/>
+      <w:r>
+        <w:rPr>
+          <w:rFonts w:ascii="Verdana" w:hAnsi="Verdana" w:cs="Verdana"/>
+          <w:sz w:val="18"/>
+        </w:rPr>
+        <w:t>D.Lgs.</w:t>
+      </w:r>
+      <w:proofErr w:type="spellEnd"/>
+      <w:r>
+        <w:rPr>
+          <w:rFonts w:ascii="Verdana" w:hAnsi="Verdana" w:cs="Verdana"/>
+          <w:sz w:val="18"/>
+        </w:rPr>
+        <w:t xml:space="preserve"> n.42/2004);</w:t>
+      </w:r>
+    </w:p>
+    <w:p>
+      <w:pPr>
+        <w:jc w:val="both"/>
+        <w:rPr>
+          <w:rFonts w:ascii="Verdana" w:hAnsi="Verdana" w:cs="Verdana"/>
+          <w:sz w:val="18"/>
+        </w:rPr>
+      </w:pPr>
+    </w:p>
+    <w:p>
+      <w:pPr>
+        <w:jc w:val="both"/>
+        <w:rPr>
           <w:rFonts w:ascii="Verdana" w:hAnsi="Verdana"/>
         </w:rPr>
       </w:pPr>
@@ -648,22 +1273,35 @@
           <w:rFonts w:ascii="Verdana" w:hAnsi="Verdana" w:cs="Verdana"/>
           <w:sz w:val="18"/>
         </w:rPr>
-        <w:t xml:space="preserve">Viste le disposizioni contenute nel Decreto Legislativo 22 gennaio 2004, n. 42 recante il Codice dei beni </w:t>
-      </w:r>
-      <w:r>
-        <w:rPr>
-          <w:rFonts w:ascii="Verdana" w:hAnsi="Verdana" w:cs="Verdana"/>
-          <w:b/>
-          <w:sz w:val="16"/>
-        </w:rPr>
-        <w:t>culturali e del paesaggio, come da ultimo modificato con Decreto Legislativo  26 marzo 2008, n.63</w:t>
-      </w:r>
-      <w:r>
-        <w:rPr>
-          <w:rFonts w:ascii="Verdana" w:hAnsi="Verdana" w:cs="Verdana"/>
-          <w:sz w:val="18"/>
-        </w:rPr>
-        <w:t xml:space="preserve"> nonché dalla Legge n. 129 del 02.08.2008;</w:t>
+        <w:t>Esaminati gli elaborati relativi all’intervento in progetto a firma</w:t>
+      </w:r>
+      <w:r>
+        <w:rPr>
+          <w:rFonts w:ascii="Verdana" w:hAnsi="Verdana" w:cs="Verdana"/>
+          <w:sz w:val="18"/>
+        </w:rPr>
+        <w:t xml:space="preserve"> </w:t>
+      </w:r>
+      <w:r>
+        <w:rPr>
+          <w:rFonts w:ascii="Verdana" w:hAnsi="Verdana" w:cs="Verdana"/>
+          <w:sz w:val="18"/>
+        </w:rPr>
+        <w:t>[</w:t>
+      </w:r>
+      <w:r>
+        <w:rPr>
+          <w:rFonts w:ascii="Verdana" w:hAnsi="Verdana" w:cs="Verdana"/>
+          <w:sz w:val="18"/>
+        </w:rPr>
+        <w:t>progettisti.nominativo</w:t>
+      </w:r>
+      <w:r>
+        <w:rPr>
+          <w:rFonts w:ascii="Verdana" w:hAnsi="Verdana" w:cs="Verdana"/>
+          <w:sz w:val="18"/>
+        </w:rPr>
+        <w:t>];</w:t>
       </w:r>
     </w:p>
     <w:p>
@@ -679,63 +1317,116 @@
       <w:pPr>
         <w:jc w:val="both"/>
         <w:rPr>
-          <w:rFonts w:ascii="Verdana" w:hAnsi="Verdana"/>
-        </w:rPr>
-      </w:pPr>
-      <w:r>
-        <w:rPr>
-          <w:rFonts w:ascii="Verdana" w:hAnsi="Verdana" w:cs="Verdana"/>
-          <w:sz w:val="18"/>
-        </w:rPr>
-        <w:t xml:space="preserve">Vista l’istanza, corredata di elaborati tecnici, che si allegano, pervenuta in data </w:t>
-      </w:r>
-      <w:r>
-        <w:rPr>
-          <w:rFonts w:ascii="Verdana" w:hAnsi="Verdana" w:cs="Arial"/>
-        </w:rPr>
-        <w:t>[</w:t>
+          <w:rFonts w:ascii="Verdana" w:hAnsi="Verdana" w:cs="Verdana"/>
+          <w:sz w:val="18"/>
+        </w:rPr>
+      </w:pPr>
+      <w:r>
+        <w:rPr>
+          <w:rFonts w:ascii="Verdana" w:hAnsi="Verdana" w:cs="Verdana"/>
+          <w:sz w:val="18"/>
+        </w:rPr>
+        <w:t>Vista la documentazione fotografica relativa all’intervento, allegata al presente provvedimento;</w:t>
+      </w:r>
+    </w:p>
+    <w:p>
+      <w:pPr>
+        <w:pStyle w:val="Corpotesto"/>
+        <w:rPr>
+          <w:rFonts w:ascii="Verdana" w:hAnsi="Verdana" w:cs="Verdana"/>
+          <w:sz w:val="18"/>
+        </w:rPr>
+      </w:pPr>
+    </w:p>
+    <w:p>
+      <w:pPr>
+        <w:pStyle w:val="Corpotesto"/>
+        <w:rPr>
+          <w:rFonts w:ascii="Verdana" w:hAnsi="Verdana" w:cs="Verdana"/>
+          <w:sz w:val="18"/>
+          <w:highlight w:val="yellow"/>
+        </w:rPr>
+      </w:pPr>
+      <w:r>
+        <w:rPr>
+          <w:rFonts w:ascii="Verdana" w:hAnsi="Verdana" w:cs="Verdana"/>
+          <w:sz w:val="18"/>
+        </w:rPr>
+        <w:t xml:space="preserve">Considerato che l’immobile ricade in zona assoggettata al vincolo paesistico-ambientale ai sensi dell’art. </w:t>
+      </w:r>
+      <w:r>
+        <w:rPr>
+          <w:rFonts w:ascii="Verdana" w:hAnsi="Verdana" w:cs="Verdana"/>
+          <w:sz w:val="18"/>
+          <w:highlight w:val="yellow"/>
+        </w:rPr>
+        <w:t xml:space="preserve">136 del </w:t>
       </w:r>
       <w:proofErr w:type="spellStart"/>
       <w:r>
         <w:rPr>
-          <w:rFonts w:ascii="Verdana" w:hAnsi="Verdana" w:cs="Arial"/>
-        </w:rPr>
-        <w:t>data_protocollo</w:t>
+          <w:rFonts w:ascii="Verdana" w:hAnsi="Verdana" w:cs="Verdana"/>
+          <w:sz w:val="18"/>
+          <w:highlight w:val="yellow"/>
+        </w:rPr>
+        <w:t>D.Lgs</w:t>
       </w:r>
       <w:proofErr w:type="spellEnd"/>
       <w:r>
         <w:rPr>
-          <w:rFonts w:ascii="Verdana" w:hAnsi="Verdana" w:cs="Arial"/>
-        </w:rPr>
-        <w:t>]</w:t>
-      </w:r>
-      <w:r>
-        <w:rPr>
-          <w:rFonts w:ascii="Verdana" w:hAnsi="Verdana" w:cs="Verdana"/>
-          <w:sz w:val="18"/>
-        </w:rPr>
-        <w:t>, con la quale [</w:t>
+          <w:rFonts w:ascii="Verdana" w:hAnsi="Verdana" w:cs="Verdana"/>
+          <w:sz w:val="18"/>
+          <w:highlight w:val="yellow"/>
+        </w:rPr>
+        <w:t xml:space="preserve"> 42/2004 per effetto del D.M. 03.06.1958</w:t>
+      </w:r>
+      <w:r>
+        <w:rPr>
+          <w:rFonts w:ascii="Verdana" w:hAnsi="Verdana" w:cs="Verdana"/>
+          <w:sz w:val="18"/>
+          <w:highlight w:val="yellow"/>
+        </w:rPr>
+        <w:t xml:space="preserve">, ai sensi dell’art. 142 </w:t>
       </w:r>
       <w:proofErr w:type="spellStart"/>
       <w:r>
         <w:rPr>
           <w:rFonts w:ascii="Verdana" w:hAnsi="Verdana" w:cs="Verdana"/>
           <w:sz w:val="18"/>
-        </w:rPr>
-        <w:t>elenco_richiedenti</w:t>
+          <w:highlight w:val="yellow"/>
+        </w:rPr>
+        <w:t>lett</w:t>
       </w:r>
       <w:proofErr w:type="spellEnd"/>
       <w:r>
         <w:rPr>
           <w:rFonts w:ascii="Verdana" w:hAnsi="Verdana" w:cs="Verdana"/>
           <w:sz w:val="18"/>
-        </w:rPr>
-        <w:t>]</w:t>
-      </w:r>
-      <w:r>
-        <w:rPr>
-          <w:rFonts w:ascii="Verdana" w:hAnsi="Verdana" w:cs="Verdana"/>
-          <w:b/>
+          <w:highlight w:val="yellow"/>
+        </w:rPr>
+        <w:t xml:space="preserve">. c) del </w:t>
+      </w:r>
+      <w:proofErr w:type="spellStart"/>
+      <w:r>
+        <w:rPr>
+          <w:rFonts w:ascii="Verdana" w:hAnsi="Verdana" w:cs="Verdana"/>
+          <w:sz w:val="18"/>
+          <w:highlight w:val="yellow"/>
+        </w:rPr>
+        <w:t>D.Lgs</w:t>
+      </w:r>
+      <w:proofErr w:type="spellEnd"/>
+      <w:r>
+        <w:rPr>
+          <w:rFonts w:ascii="Verdana" w:hAnsi="Verdana" w:cs="Verdana"/>
+          <w:sz w:val="18"/>
+          <w:highlight w:val="yellow"/>
+        </w:rPr>
+        <w:t xml:space="preserve"> 42/2004</w:t>
+      </w:r>
+      <w:r>
+        <w:rPr>
+          <w:rFonts w:ascii="Verdana" w:hAnsi="Verdana" w:cs="Verdana"/>
           <w:sz w:val="18"/>
         </w:rPr>
         <w:t xml:space="preserve"> </w:t>
@@ -745,184 +1436,22 @@
           <w:rFonts w:ascii="Verdana" w:hAnsi="Verdana" w:cs="Verdana"/>
           <w:sz w:val="18"/>
         </w:rPr>
-        <w:t xml:space="preserve">ha richiesto l’autorizzazione paesaggistica semplificata </w:t>
-      </w:r>
-      <w:r>
-        <w:rPr>
-          <w:rFonts w:ascii="Verdana" w:hAnsi="Verdana" w:cs="Verdana"/>
-          <w:bCs/>
-          <w:sz w:val="18"/>
-        </w:rPr>
-        <w:t xml:space="preserve">riguardante [oggetto], </w:t>
-      </w:r>
-      <w:r>
-        <w:rPr>
-          <w:rFonts w:ascii="Verdana" w:hAnsi="Verdana" w:cs="Verdana"/>
-          <w:sz w:val="18"/>
-        </w:rPr>
-        <w:t>in [ubicazione];</w:t>
-      </w:r>
-    </w:p>
-    <w:p>
-      <w:pPr>
-        <w:jc w:val="both"/>
-        <w:rPr>
-          <w:rFonts w:ascii="Verdana" w:hAnsi="Verdana" w:cs="Verdana"/>
-          <w:sz w:val="18"/>
-        </w:rPr>
-      </w:pPr>
-    </w:p>
-    <w:p>
-      <w:pPr>
-        <w:jc w:val="both"/>
-        <w:rPr>
-          <w:rFonts w:ascii="Verdana" w:hAnsi="Verdana" w:cs="Verdana"/>
-          <w:sz w:val="18"/>
-        </w:rPr>
-      </w:pPr>
-      <w:r>
-        <w:rPr>
-          <w:rFonts w:ascii="Verdana" w:hAnsi="Verdana" w:cs="Verdana"/>
-          <w:sz w:val="18"/>
-        </w:rPr>
-        <w:t>Atteso che le opere sono ubicate in zona qualificata come bene paesaggistico ai sensi dell’art.134 del Codice dei Beni Culturali e del Paesaggio (</w:t>
-      </w:r>
-      <w:proofErr w:type="spellStart"/>
-      <w:r>
-        <w:rPr>
-          <w:rFonts w:ascii="Verdana" w:hAnsi="Verdana" w:cs="Verdana"/>
-          <w:sz w:val="18"/>
-        </w:rPr>
-        <w:t>D.Lgs.</w:t>
-      </w:r>
-      <w:proofErr w:type="spellEnd"/>
-      <w:r>
-        <w:rPr>
-          <w:rFonts w:ascii="Verdana" w:hAnsi="Verdana" w:cs="Verdana"/>
-          <w:sz w:val="18"/>
-        </w:rPr>
-        <w:t xml:space="preserve"> n.42/2004);</w:t>
-      </w:r>
-    </w:p>
-    <w:p>
-      <w:pPr>
-        <w:jc w:val="both"/>
-        <w:rPr>
-          <w:rFonts w:ascii="Verdana" w:hAnsi="Verdana" w:cs="Verdana"/>
-          <w:sz w:val="18"/>
-        </w:rPr>
-      </w:pPr>
-    </w:p>
-    <w:p>
-      <w:pPr>
-        <w:jc w:val="both"/>
-        <w:rPr>
-          <w:rFonts w:ascii="Verdana" w:hAnsi="Verdana"/>
-        </w:rPr>
-      </w:pPr>
-      <w:r>
-        <w:rPr>
-          <w:rFonts w:ascii="Verdana" w:hAnsi="Verdana" w:cs="Verdana"/>
-          <w:sz w:val="18"/>
-        </w:rPr>
-        <w:t>Esaminati gli elaborati relativi all’intervento in progetto a firma</w:t>
-      </w:r>
-      <w:r>
-        <w:rPr>
-          <w:rFonts w:ascii="Verdana" w:hAnsi="Verdana" w:cs="Verdana"/>
-          <w:sz w:val="18"/>
-        </w:rPr>
         <w:t xml:space="preserve"> </w:t>
       </w:r>
-      <w:bookmarkStart w:id="0" w:name="_GoBack"/>
-      <w:bookmarkEnd w:id="0"/>
-      <w:r>
-        <w:rPr>
-          <w:rFonts w:ascii="Verdana" w:hAnsi="Verdana" w:cs="Verdana"/>
-          <w:sz w:val="18"/>
-        </w:rPr>
-        <w:t>[</w:t>
-      </w:r>
-      <w:r>
-        <w:rPr>
-          <w:rFonts w:ascii="Verdana" w:hAnsi="Verdana" w:cs="Verdana"/>
-          <w:sz w:val="18"/>
-        </w:rPr>
-        <w:t>progettisti.nominativo</w:t>
-      </w:r>
-      <w:r>
-        <w:rPr>
-          <w:rFonts w:ascii="Verdana" w:hAnsi="Verdana" w:cs="Verdana"/>
-          <w:sz w:val="18"/>
-        </w:rPr>
-        <w:t>];</w:t>
-      </w:r>
-    </w:p>
-    <w:p>
-      <w:pPr>
-        <w:jc w:val="both"/>
-        <w:rPr>
-          <w:rFonts w:ascii="Verdana" w:hAnsi="Verdana" w:cs="Verdana"/>
-          <w:sz w:val="18"/>
-        </w:rPr>
-      </w:pPr>
-    </w:p>
-    <w:p>
-      <w:pPr>
-        <w:jc w:val="both"/>
-        <w:rPr>
-          <w:rFonts w:ascii="Verdana" w:hAnsi="Verdana" w:cs="Verdana"/>
-          <w:sz w:val="18"/>
-        </w:rPr>
-      </w:pPr>
-      <w:r>
-        <w:rPr>
-          <w:rFonts w:ascii="Verdana" w:hAnsi="Verdana" w:cs="Verdana"/>
-          <w:sz w:val="18"/>
-        </w:rPr>
-        <w:t>Vista la documentazione fotografica relativa all’intervento, allegata al presente provvedimento;</w:t>
-      </w:r>
-    </w:p>
-    <w:p>
-      <w:pPr>
-        <w:pStyle w:val="Corpotesto"/>
-        <w:rPr>
-          <w:rFonts w:ascii="Verdana" w:hAnsi="Verdana" w:cs="Verdana"/>
-          <w:sz w:val="18"/>
-        </w:rPr>
-      </w:pPr>
-    </w:p>
-    <w:p>
-      <w:pPr>
-        <w:pStyle w:val="Corpotesto"/>
+      <w:r>
+        <w:rPr>
+          <w:rFonts w:ascii="Verdana" w:hAnsi="Verdana" w:cs="Verdana"/>
+          <w:sz w:val="18"/>
+        </w:rPr>
+        <w:t xml:space="preserve"> ed è classificata nel P.T.C.P., per quanto concerne l’assetto insediativo in zona </w:t>
+      </w:r>
+      <w:r>
         <w:rPr>
           <w:rFonts w:ascii="Verdana" w:hAnsi="Verdana" w:cs="Verdana"/>
           <w:sz w:val="18"/>
           <w:highlight w:val="yellow"/>
         </w:rPr>
-      </w:pPr>
-      <w:r>
-        <w:rPr>
-          <w:rFonts w:ascii="Verdana" w:hAnsi="Verdana" w:cs="Verdana"/>
-          <w:sz w:val="18"/>
-        </w:rPr>
-        <w:t xml:space="preserve">Considerato che l’immobile ricade in zona assoggettata al vincolo paesistico-ambientale ai sensi dell’art. 136 del </w:t>
-      </w:r>
-      <w:proofErr w:type="spellStart"/>
-      <w:r>
-        <w:rPr>
-          <w:rFonts w:ascii="Verdana" w:hAnsi="Verdana" w:cs="Verdana"/>
-          <w:sz w:val="18"/>
-        </w:rPr>
-        <w:t>D.Lgs</w:t>
-      </w:r>
-      <w:proofErr w:type="spellEnd"/>
-      <w:r>
-        <w:rPr>
-          <w:rFonts w:ascii="Verdana" w:hAnsi="Verdana" w:cs="Verdana"/>
-          <w:sz w:val="18"/>
-        </w:rPr>
-        <w:t xml:space="preserve"> 42/2004 per effetto del D.M. 03.06.1958 ed è classificata nel P.T.C.P., per quanto concerne l’assetto insediativo in zona </w:t>
+        <w:t>“TU”</w:t>
       </w:r>
       <w:r>
         <w:rPr>
@@ -930,7 +1459,15 @@
           <w:sz w:val="18"/>
           <w:highlight w:val="yellow"/>
         </w:rPr>
-        <w:t xml:space="preserve">“TU”, </w:t>
+        <w:t xml:space="preserve">; </w:t>
+      </w:r>
+      <w:r>
+        <w:rPr>
+          <w:rFonts w:ascii="Verdana" w:hAnsi="Verdana" w:cs="Verdana"/>
+          <w:sz w:val="18"/>
+          <w:highlight w:val="yellow"/>
+        </w:rPr>
+        <w:t xml:space="preserve"> </w:t>
       </w:r>
     </w:p>
     <w:p>
@@ -1160,7 +1697,6 @@
           <w:rFonts w:ascii="Verdana" w:hAnsi="Verdana"/>
           <w:sz w:val="18"/>
         </w:rPr>
-        <w:lastRenderedPageBreak/>
         <w:t xml:space="preserve">Nel merito delle scelte progettuali proposte, effettuati gli accertamenti ed eseguite le verifiche indicate all’art. 146, comma 7, del </w:t>
       </w:r>
       <w:proofErr w:type="spellStart"/>
@@ -2071,7 +2607,25 @@
                 <w:sz w:val="18"/>
                 <w:szCs w:val="18"/>
               </w:rPr>
-              <w:t>protocollo@comune.</w:t>
+              <w:t>protocollo@</w:t>
+            </w:r>
+            <w:r>
+              <w:rPr>
+                <w:rFonts w:ascii="Arial" w:hAnsi="Arial" w:cs="Arial"/>
+                <w:iCs/>
+                <w:sz w:val="18"/>
+                <w:szCs w:val="18"/>
+              </w:rPr>
+              <w:t>pec.</w:t>
+            </w:r>
+            <w:r>
+              <w:rPr>
+                <w:rFonts w:ascii="Arial" w:hAnsi="Arial" w:cs="Arial"/>
+                <w:iCs/>
+                <w:sz w:val="18"/>
+                <w:szCs w:val="18"/>
+              </w:rPr>
+              <w:t>comune.</w:t>
             </w:r>
             <w:r>
               <w:rPr>
@@ -2274,7 +2828,7 @@
         <w:noProof/>
         <w:sz w:val="18"/>
       </w:rPr>
-      <w:t>1</w:t>
+      <w:t>3</w:t>
     </w:r>
     <w:r>
       <w:rPr>
@@ -2323,7 +2877,7 @@
         <w:noProof/>
         <w:sz w:val="18"/>
       </w:rPr>
-      <w:t>2</w:t>
+      <w:t>3</w:t>
     </w:r>
     <w:r>
       <w:rPr>

</xml_diff>